<commit_message>
Aufgabe 1.2 und 1.3
</commit_message>
<xml_diff>
--- a/blatt03/G02B3A_Back-Behrendt-Staeger.docx
+++ b/blatt03/G02B3A_Back-Behrendt-Staeger.docx
@@ -201,7 +201,6 @@
         </w:rPr>
         <w:t xml:space="preserve">, </w:t>
       </w:r>
-      <w:proofErr w:type="spellStart"/>
       <w:r>
         <w:rPr>
           <w:rFonts w:ascii="F22" w:hAnsi="F22" w:cs="F22"/>
@@ -210,7 +209,6 @@
         </w:rPr>
         <w:t>Stäger</w:t>
       </w:r>
-      <w:proofErr w:type="spellEnd"/>
       <w:r>
         <w:rPr>
           <w:rFonts w:ascii="F22" w:hAnsi="F22" w:cs="F22"/>
@@ -235,7 +233,6 @@
         </w:rPr>
         <w:t xml:space="preserve"> </w:t>
       </w:r>
-      <w:proofErr w:type="spellStart"/>
       <w:r>
         <w:rPr>
           <w:rFonts w:ascii="CMSY10" w:hAnsi="CMSY10" w:cs="CMSY10"/>
@@ -250,16 +247,7 @@
           <w:sz w:val="20"/>
           <w:szCs w:val="20"/>
         </w:rPr>
-        <w:t>e</w:t>
-      </w:r>
-      <w:proofErr w:type="spellEnd"/>
-      <w:r>
-        <w:rPr>
-          <w:rFonts w:ascii="F22" w:hAnsi="F22" w:cs="F22"/>
-          <w:sz w:val="20"/>
-          <w:szCs w:val="20"/>
-        </w:rPr>
-        <w:t xml:space="preserve"> 2015</w:t>
+        <w:t>e 2015</w:t>
       </w:r>
     </w:p>
     <w:p>
@@ -362,6 +350,18 @@
           <w:i/>
         </w:rPr>
       </w:pPr>
+    </w:p>
+    <w:p>
+      <w:pPr>
+        <w:autoSpaceDE w:val="0"/>
+        <w:autoSpaceDN w:val="0"/>
+        <w:adjustRightInd w:val="0"/>
+        <w:spacing w:after="0" w:line="360" w:lineRule="auto"/>
+        <w:rPr>
+          <w:rFonts w:ascii="F17" w:hAnsi="F17" w:cs="F17"/>
+          <w:i/>
+        </w:rPr>
+      </w:pPr>
       <w:r>
         <w:rPr>
           <w:rFonts w:ascii="F17" w:hAnsi="F17" w:cs="F17"/>
@@ -451,21 +451,7 @@
         <w:rPr>
           <w:rFonts w:ascii="F17" w:hAnsi="F17" w:cs="F17"/>
         </w:rPr>
-        <w:t xml:space="preserve">Die Zugriffskontrolle regelt, welche Person welche Operation auf Ressource ausführen darf. Die Zugangskontrolle regelt, welcher Partner </w:t>
-      </w:r>
-      <w:proofErr w:type="gramStart"/>
-      <w:r>
-        <w:rPr>
-          <w:rFonts w:ascii="F17" w:hAnsi="F17" w:cs="F17"/>
-        </w:rPr>
-        <w:t>ein Betriebsmittel</w:t>
-      </w:r>
-      <w:proofErr w:type="gramEnd"/>
-      <w:r>
-        <w:rPr>
-          <w:rFonts w:ascii="F17" w:hAnsi="F17" w:cs="F17"/>
-        </w:rPr>
-        <w:t xml:space="preserve"> in Anspruch nehmen darf.</w:t>
+        <w:t>Die Zugriffskontrolle regelt, welche Person welche Operation auf Ressource ausführen darf. Die Zugangskontrolle regelt, welcher Partner ein Betriebsmittel in Anspruch nehmen darf.</w:t>
       </w:r>
     </w:p>
     <w:p>
@@ -490,7 +476,6 @@
           <w:b/>
         </w:rPr>
       </w:pPr>
-      <w:proofErr w:type="gramStart"/>
       <w:r>
         <w:rPr>
           <w:rFonts w:ascii="F17" w:hAnsi="F17" w:cs="F17"/>
@@ -503,9 +488,15 @@
           <w:rFonts w:ascii="F17" w:hAnsi="F17" w:cs="F17"/>
           <w:b/>
         </w:rPr>
-        <w:t>.b</w:t>
-      </w:r>
-      <w:proofErr w:type="gramEnd"/>
+        <w:t xml:space="preserve">.b </w:t>
+      </w:r>
+      <w:r>
+        <w:rPr>
+          <w:rFonts w:ascii="F17" w:hAnsi="F17" w:cs="F17"/>
+          <w:b/>
+        </w:rPr>
+        <w:t>(Pflicht; 2 Punkte)</w:t>
+      </w:r>
       <w:r>
         <w:rPr>
           <w:rFonts w:ascii="F17" w:hAnsi="F17" w:cs="F17"/>
@@ -518,6 +509,200 @@
           <w:rFonts w:ascii="F17" w:hAnsi="F17" w:cs="F17"/>
           <w:b/>
         </w:rPr>
+        <w:t>Ist es sinnvoll, ein System mit einer</w:t>
+      </w:r>
+      <w:r>
+        <w:rPr>
+          <w:rFonts w:ascii="F17" w:hAnsi="F17" w:cs="F17"/>
+          <w:b/>
+        </w:rPr>
+        <w:t xml:space="preserve"> Zugangskontrolle auszustatten, </w:t>
+      </w:r>
+      <w:r>
+        <w:rPr>
+          <w:rFonts w:ascii="F17" w:hAnsi="F17" w:cs="F17"/>
+          <w:b/>
+        </w:rPr>
+        <w:t>jedoch keine Mechanismen zur Zugriffskontrolle z</w:t>
+      </w:r>
+      <w:r>
+        <w:rPr>
+          <w:rFonts w:ascii="F17" w:hAnsi="F17" w:cs="F17"/>
+          <w:b/>
+        </w:rPr>
+        <w:t xml:space="preserve">u implementieren? Begründen Sie </w:t>
+      </w:r>
+      <w:r>
+        <w:rPr>
+          <w:rFonts w:ascii="F17" w:hAnsi="F17" w:cs="F17"/>
+          <w:b/>
+        </w:rPr>
+        <w:t>Ihre Antwort mit einem Beispiel.</w:t>
+      </w:r>
+    </w:p>
+    <w:p>
+      <w:pPr>
+        <w:autoSpaceDE w:val="0"/>
+        <w:autoSpaceDN w:val="0"/>
+        <w:adjustRightInd w:val="0"/>
+        <w:spacing w:after="0" w:line="360" w:lineRule="auto"/>
+        <w:rPr>
+          <w:rFonts w:ascii="F17" w:hAnsi="F17" w:cs="F17"/>
+        </w:rPr>
+      </w:pPr>
+      <w:r>
+        <w:rPr>
+          <w:rFonts w:ascii="F17" w:hAnsi="F17" w:cs="F17"/>
+        </w:rPr>
+        <w:t>Ist es notwendig, ein System mit einer Zugangskontrolle zu schützen, so macht es durchaus auch Sinn, eine Zugriffskontrolle einzubauen, da man nicht nur überprüfen will, wer die Ressource verwenden darf, sondern auch wie jemand diese Ressource verwenden darf. Der Fall dass man nur den Zugang kontrollieren will und jede Person dann alle Rechte hat, ist eher untypisch. Ein klassisches Beispiel ist eine Dat</w:t>
+      </w:r>
+      <w:r>
+        <w:rPr>
+          <w:rFonts w:ascii="F17" w:hAnsi="F17" w:cs="F17"/>
+        </w:rPr>
+        <w:t>enbank. Hier wird der Zugang dur</w:t>
+      </w:r>
+      <w:r>
+        <w:rPr>
+          <w:rFonts w:ascii="F17" w:hAnsi="F17" w:cs="F17"/>
+        </w:rPr>
+        <w:t>ch eine Benutzerkennung kontrolliert. Gleichzeitig kann hier jedoch auch der Zugriff kontrolliert werden. (Welche Tabellen können gelesen/verändert werden)</w:t>
+      </w:r>
+    </w:p>
+    <w:p>
+      <w:pPr>
+        <w:autoSpaceDE w:val="0"/>
+        <w:autoSpaceDN w:val="0"/>
+        <w:adjustRightInd w:val="0"/>
+        <w:spacing w:after="0" w:line="360" w:lineRule="auto"/>
+        <w:rPr>
+          <w:rFonts w:ascii="F17" w:hAnsi="F17" w:cs="F17"/>
+        </w:rPr>
+      </w:pPr>
+      <w:r>
+        <w:rPr>
+          <w:rFonts w:ascii="F17" w:hAnsi="F17" w:cs="F17"/>
+        </w:rPr>
+        <w:t>Es gibt jedoch auch Gegenbeispiele, bei der nur eine Zugangskontrolle verwendet wird. Z.B. der Zugang zum Internet: Hier wird von dem Provider lediglich eine Zugangskontrolle gemacht. Wenn man jedoch Zugang zum Internet hat, hat man dort auch uneingeschränkten Zugriff auf alle Systeme.</w:t>
+      </w:r>
+    </w:p>
+    <w:p>
+      <w:pPr>
+        <w:autoSpaceDE w:val="0"/>
+        <w:autoSpaceDN w:val="0"/>
+        <w:adjustRightInd w:val="0"/>
+        <w:spacing w:after="0" w:line="360" w:lineRule="auto"/>
+        <w:rPr>
+          <w:rFonts w:ascii="F17" w:hAnsi="F17" w:cs="F17"/>
+        </w:rPr>
+      </w:pPr>
+    </w:p>
+    <w:p>
+      <w:pPr>
+        <w:autoSpaceDE w:val="0"/>
+        <w:autoSpaceDN w:val="0"/>
+        <w:adjustRightInd w:val="0"/>
+        <w:spacing w:after="0" w:line="360" w:lineRule="auto"/>
+        <w:rPr>
+          <w:rFonts w:ascii="F17" w:hAnsi="F17" w:cs="F17"/>
+          <w:b/>
+        </w:rPr>
+      </w:pPr>
+      <w:r>
+        <w:rPr>
+          <w:rFonts w:ascii="F17" w:hAnsi="F17" w:cs="F17"/>
+          <w:b/>
+        </w:rPr>
+        <w:t xml:space="preserve">1.c </w:t>
+      </w:r>
+      <w:r>
+        <w:rPr>
+          <w:rFonts w:ascii="F17" w:hAnsi="F17" w:cs="F17"/>
+          <w:b/>
+        </w:rPr>
+        <w:t xml:space="preserve">(Pflicht; </w:t>
+      </w:r>
+      <w:r>
+        <w:rPr>
+          <w:rFonts w:ascii="F17" w:hAnsi="F17" w:cs="F17"/>
+          <w:b/>
+        </w:rPr>
+        <w:t>1 Punkt</w:t>
+      </w:r>
+      <w:r>
+        <w:rPr>
+          <w:rFonts w:ascii="F17" w:hAnsi="F17" w:cs="F17"/>
+          <w:b/>
+        </w:rPr>
+        <w:t>)</w:t>
+      </w:r>
+      <w:r>
+        <w:rPr>
+          <w:rFonts w:ascii="F17" w:hAnsi="F17" w:cs="F17"/>
+          <w:b/>
+        </w:rPr>
+        <w:t xml:space="preserve"> </w:t>
+      </w:r>
+      <w:r>
+        <w:rPr>
+          <w:rFonts w:ascii="F17" w:hAnsi="F17" w:cs="F17"/>
+          <w:b/>
+        </w:rPr>
+        <w:t>Die Absicherung eines Systems mittels einer Zugriffskontrolle setzt hingegen immer auch eine vorherige Zugangskontrolle voraus. Warum?</w:t>
+      </w:r>
+    </w:p>
+    <w:p>
+      <w:pPr>
+        <w:autoSpaceDE w:val="0"/>
+        <w:autoSpaceDN w:val="0"/>
+        <w:adjustRightInd w:val="0"/>
+        <w:spacing w:after="0" w:line="360" w:lineRule="auto"/>
+        <w:rPr>
+          <w:rFonts w:ascii="F17" w:hAnsi="F17" w:cs="F17"/>
+        </w:rPr>
+      </w:pPr>
+      <w:r>
+        <w:rPr>
+          <w:rFonts w:ascii="F17" w:hAnsi="F17" w:cs="F17"/>
+        </w:rPr>
+        <w:t>Eine Zugriffskontrolle kontrolliert nur, ob der angegebene Nutzer auch die Berechtigung hat, eine bestimmte Tätigkeit auszuüben. Erst durch die Authentifizierung (Zugangskontrolle) wird der Anwender an einen Account gekoppelt und kann nicht alle Account ausprobieren bis der Zugriff gewährt wird.</w:t>
+      </w:r>
+    </w:p>
+    <w:p>
+      <w:pPr>
+        <w:autoSpaceDE w:val="0"/>
+        <w:autoSpaceDN w:val="0"/>
+        <w:adjustRightInd w:val="0"/>
+        <w:spacing w:after="0" w:line="360" w:lineRule="auto"/>
+        <w:rPr>
+          <w:rFonts w:ascii="F17" w:hAnsi="F17" w:cs="F17"/>
+        </w:rPr>
+      </w:pPr>
+    </w:p>
+    <w:p>
+      <w:pPr>
+        <w:autoSpaceDE w:val="0"/>
+        <w:autoSpaceDN w:val="0"/>
+        <w:adjustRightInd w:val="0"/>
+        <w:spacing w:after="0" w:line="360" w:lineRule="auto"/>
+        <w:rPr>
+          <w:rFonts w:ascii="F17" w:hAnsi="F17" w:cs="F17"/>
+          <w:b/>
+        </w:rPr>
+      </w:pPr>
+      <w:r>
+        <w:rPr>
+          <w:rFonts w:ascii="F17" w:hAnsi="F17" w:cs="F17"/>
+          <w:b/>
+        </w:rPr>
+        <w:lastRenderedPageBreak/>
+        <w:t xml:space="preserve">1.d </w:t>
+      </w:r>
+      <w:r>
+        <w:rPr>
+          <w:rFonts w:ascii="F17" w:hAnsi="F17" w:cs="F17"/>
+          <w:b/>
+        </w:rPr>
         <w:t>(Pflicht; 2 Punkte)</w:t>
       </w:r>
       <w:r>
@@ -532,35 +717,7 @@
           <w:rFonts w:ascii="F17" w:hAnsi="F17" w:cs="F17"/>
           <w:b/>
         </w:rPr>
-        <w:t>Ist es sinnvoll, ein System mit einer</w:t>
-      </w:r>
-      <w:r>
-        <w:rPr>
-          <w:rFonts w:ascii="F17" w:hAnsi="F17" w:cs="F17"/>
-          <w:b/>
-        </w:rPr>
-        <w:t xml:space="preserve"> Zugangskontrolle auszustatten, </w:t>
-      </w:r>
-      <w:r>
-        <w:rPr>
-          <w:rFonts w:ascii="F17" w:hAnsi="F17" w:cs="F17"/>
-          <w:b/>
-        </w:rPr>
-        <w:t>jedoch keine Mechanismen zur Zugriffskontrolle z</w:t>
-      </w:r>
-      <w:r>
-        <w:rPr>
-          <w:rFonts w:ascii="F17" w:hAnsi="F17" w:cs="F17"/>
-          <w:b/>
-        </w:rPr>
-        <w:t xml:space="preserve">u implementieren? Begründen Sie </w:t>
-      </w:r>
-      <w:r>
-        <w:rPr>
-          <w:rFonts w:ascii="F17" w:hAnsi="F17" w:cs="F17"/>
-          <w:b/>
-        </w:rPr>
-        <w:t>Ihre Antwort mit einem Beispiel.</w:t>
+        <w:t>File-Sharing-Dienste (z.B. Dropbox) ermöglichen es ihren Nutzern, einzelne Ordner mit Hilfe eines Share-this-Folder-Links anderen Nutzern freizugeben (Zugriffskontrolle auf Ordner-Ebene). Mit dem Link kann jeder auf den freigegebenen Ordner zugreifen, auch wenn er kein Konto bei dem jeweiligen Dienst hat. Ein Benutzerkonto (Login) beim File-Sharing-Dienst ist zum Zugriff auf den Ordner jedoch nicht erforderlich. Scheinbar widerspricht diese Situation also der Aussage in der vorherigen Teilaufgabe. Nehmen Sie hierzu Stellung.</w:t>
       </w:r>
     </w:p>
     <w:p>
@@ -577,21 +734,13 @@
         <w:rPr>
           <w:rFonts w:ascii="F17" w:hAnsi="F17" w:cs="F17"/>
         </w:rPr>
-        <w:t xml:space="preserve">Ist es notwendig, ein System mit einer Zugangskontrolle zu schützen, so macht es durchaus auch Sinn, eine Zugriffskontrolle einzubauen, da man nicht nur überprüfen will, wer die Ressource verwenden darf, sondern auch wie jemand diese Ressource verwenden darf. Der Fall dass man nur den Zugang kontrollieren will und jede Person dann alle Rechte hat, ist eher untypisch. Ein klassisches Beispiel ist eine Datenbank. Hier wird der Zugang </w:t>
-      </w:r>
-      <w:proofErr w:type="spellStart"/>
-      <w:r>
-        <w:rPr>
-          <w:rFonts w:ascii="F17" w:hAnsi="F17" w:cs="F17"/>
-        </w:rPr>
-        <w:t>druch</w:t>
-      </w:r>
-      <w:proofErr w:type="spellEnd"/>
-      <w:r>
-        <w:rPr>
-          <w:rFonts w:ascii="F17" w:hAnsi="F17" w:cs="F17"/>
-        </w:rPr>
-        <w:t xml:space="preserve"> eine Benutzerkennung kontrolliert. Gleichzeitig kann hier jedoch auch der Zugriff kontrolliert werden. (Welche Tabellen können gelesen/verändert werden)</w:t>
+        <w:t xml:space="preserve">Auch hier findet eine Zugangskontrolle statt. Der Ordner kann nur aufgerufen werden, wenn </w:t>
+      </w:r>
+      <w:r>
+        <w:rPr>
+          <w:rFonts w:ascii="F17" w:hAnsi="F17" w:cs="F17"/>
+        </w:rPr>
+        <w:t>der Ordner „freigegeben“ wurde und man den entsprechenden Link hat. Hier wirkt der Link wie Zugangskontrolle und Zugriffskontrolle gleichzeitig. Der Link ist in der Regel so gestaltet, dass es nicht möglich ist ihn zu erraten (durchzuprobieren). Außerdem muss der Angreifer wissen, dass dieser Ordner freigegeben wurde.</w:t>
       </w:r>
     </w:p>
     <w:p>
@@ -604,12 +753,6 @@
           <w:rFonts w:ascii="F17" w:hAnsi="F17" w:cs="F17"/>
         </w:rPr>
       </w:pPr>
-      <w:r>
-        <w:rPr>
-          <w:rFonts w:ascii="F17" w:hAnsi="F17" w:cs="F17"/>
-        </w:rPr>
-        <w:t>Es gibt jedoch auch Gegenbeispiele, bei der nur eine Zugangskontrolle verwendet wird. Z.B. der Zugang zum Internet: Hier wird von dem Provider lediglich eine Zugangskontrolle gemacht. Wenn man jedoch Zugang zum Internet hat, hat man dort auch uneingeschränkten Zugriff auf alle Systeme.</w:t>
-      </w:r>
     </w:p>
     <w:p>
       <w:pPr>
@@ -619,8 +762,16 @@
         <w:spacing w:after="0" w:line="360" w:lineRule="auto"/>
         <w:rPr>
           <w:rFonts w:ascii="F17" w:hAnsi="F17" w:cs="F17"/>
-        </w:rPr>
-      </w:pPr>
+          <w:b/>
+        </w:rPr>
+      </w:pPr>
+      <w:r>
+        <w:rPr>
+          <w:rFonts w:ascii="F17" w:hAnsi="F17" w:cs="F17"/>
+          <w:b/>
+        </w:rPr>
+        <w:t>2.b (Optional) Da inzwischen die meisten Bürger eine Webcam in ihrem Computer/Laptop eingebaut haben, wird nun im Rahmen einer eGovernment-Initiative vorgeschlagen, den elektronischen Reisepass auch zu Hause zu verwenden. Die Bürger sollen dadurch Dienstleistungen von Behörden über das Internet wahrnehmen können. Hierzu sollen Lesegeräte an die Bürger ausgegeben werden, mit denen der Pass ausgelesen wird. Mit der Webcam wird dann ein Foto des Benutzers aufgenommen und mit dem Lichtbild des Passes verglichen. Im Falle einer erfolgreichen Überprüfung werden die Informationen aus dem Pass an die Behörden-Website weitergeleitet (Authentifizierung) und der Dienst kann in Anspruch genommen werden. Nennen Sie zwei potentielle Schwachstellen dieser Realisierungsidee.</w:t>
+      </w:r>
     </w:p>
     <w:p>
       <w:pPr>
@@ -630,59 +781,19 @@
         <w:spacing w:after="0" w:line="360" w:lineRule="auto"/>
         <w:rPr>
           <w:rFonts w:ascii="F17" w:hAnsi="F17" w:cs="F17"/>
-          <w:b/>
-        </w:rPr>
-      </w:pPr>
-      <w:proofErr w:type="gramStart"/>
-      <w:r>
-        <w:rPr>
-          <w:rFonts w:ascii="F17" w:hAnsi="F17" w:cs="F17"/>
-          <w:b/>
-        </w:rPr>
-        <w:t>1.c</w:t>
-      </w:r>
-      <w:proofErr w:type="gramEnd"/>
-      <w:r>
-        <w:rPr>
-          <w:rFonts w:ascii="F17" w:hAnsi="F17" w:cs="F17"/>
-          <w:b/>
-        </w:rPr>
-        <w:t xml:space="preserve"> </w:t>
-      </w:r>
-      <w:r>
-        <w:rPr>
-          <w:rFonts w:ascii="F17" w:hAnsi="F17" w:cs="F17"/>
-          <w:b/>
-        </w:rPr>
-        <w:t xml:space="preserve">(Pflicht; </w:t>
-      </w:r>
-      <w:r>
-        <w:rPr>
-          <w:rFonts w:ascii="F17" w:hAnsi="F17" w:cs="F17"/>
-          <w:b/>
-        </w:rPr>
-        <w:t>1 Punkt</w:t>
-      </w:r>
-      <w:r>
-        <w:rPr>
-          <w:rFonts w:ascii="F17" w:hAnsi="F17" w:cs="F17"/>
-          <w:b/>
-        </w:rPr>
-        <w:t>)</w:t>
-      </w:r>
-      <w:r>
-        <w:rPr>
-          <w:rFonts w:ascii="F17" w:hAnsi="F17" w:cs="F17"/>
-          <w:b/>
-        </w:rPr>
-        <w:t xml:space="preserve"> </w:t>
-      </w:r>
-      <w:r>
-        <w:rPr>
-          <w:rFonts w:ascii="F17" w:hAnsi="F17" w:cs="F17"/>
-          <w:b/>
-        </w:rPr>
-        <w:t>Die Absicherung eines Systems mittels einer Zugriffskontrolle setzt hingegen immer auch eine vorherige Zugangskontrolle voraus. Warum?</w:t>
+        </w:rPr>
+      </w:pPr>
+      <w:r>
+        <w:rPr>
+          <w:rFonts w:ascii="F17" w:hAnsi="F17" w:cs="F17"/>
+        </w:rPr>
+        <w:t>Das Einscannen des Passes setzt logischerweise seinen Besitz voraus, weshalb man Zugriff auf das auf ihm enthaltene Bild hat und dieses in die Webcam halten kann anstatt sein eigenes Gesicht.</w:t>
+      </w:r>
+      <w:r>
+        <w:rPr>
+          <w:rFonts w:ascii="F17" w:hAnsi="F17" w:cs="F17"/>
+        </w:rPr>
+        <w:t xml:space="preserve"> Eventuell kann es darüber hinaus möglicherweise sogar mit seinem eigenen Gesicht funktionieren, wenn die beiden Gesichter (das auf dem Pass und das des Benutzers) sich stark ähneln und das Webcam-Foto bei schlechtem Licht aufgenommen wird oder mit visuellen Veränderungen (z.B. Make-Up).</w:t>
       </w:r>
     </w:p>
     <w:p>
@@ -695,12 +806,6 @@
           <w:rFonts w:ascii="F17" w:hAnsi="F17" w:cs="F17"/>
         </w:rPr>
       </w:pPr>
-      <w:r>
-        <w:rPr>
-          <w:rFonts w:ascii="F17" w:hAnsi="F17" w:cs="F17"/>
-        </w:rPr>
-        <w:t>Eine Zugriffskontrolle kontrolliert nur, ob der angegebene Nutzer auch die Berechtigung hat, eine bestimmte Tätigkeit auszuüben. Erst durch die Authentifizierung (Zugangskontrolle) wird der Anwender an einen Account gekoppelt und kann nicht alle Account ausprobieren bis der Zugriff gewährt wird.</w:t>
-      </w:r>
     </w:p>
     <w:p>
       <w:pPr>
@@ -710,8 +815,16 @@
         <w:spacing w:after="0" w:line="360" w:lineRule="auto"/>
         <w:rPr>
           <w:rFonts w:ascii="F17" w:hAnsi="F17" w:cs="F17"/>
-        </w:rPr>
-      </w:pPr>
+          <w:b/>
+        </w:rPr>
+      </w:pPr>
+      <w:r>
+        <w:rPr>
+          <w:rFonts w:ascii="F17" w:hAnsi="F17" w:cs="F17"/>
+          <w:b/>
+        </w:rPr>
+        <w:t>3.a (Optional) Welche Schwachstellen weist das oben beschriebene System auf? Stellen Sie das Angreifermodell auf, das diesem Systementwurf offenbar zugrunde liegt.</w:t>
+      </w:r>
     </w:p>
     <w:p>
       <w:pPr>
@@ -721,62 +834,50 @@
         <w:spacing w:after="0" w:line="360" w:lineRule="auto"/>
         <w:rPr>
           <w:rFonts w:ascii="F17" w:hAnsi="F17" w:cs="F17"/>
-          <w:b/>
-        </w:rPr>
-      </w:pPr>
-      <w:proofErr w:type="gramStart"/>
-      <w:r>
-        <w:rPr>
-          <w:rFonts w:ascii="F17" w:hAnsi="F17" w:cs="F17"/>
-          <w:b/>
+        </w:rPr>
+      </w:pPr>
+      <w:r>
+        <w:rPr>
+          <w:rFonts w:ascii="F17" w:hAnsi="F17" w:cs="F17"/>
+        </w:rPr>
+        <w:t>Beherrscht ein</w:t>
+      </w:r>
+      <w:r>
+        <w:rPr>
+          <w:rFonts w:ascii="F17" w:hAnsi="F17" w:cs="F17"/>
+        </w:rPr>
+        <w:t xml:space="preserve"> Benutzer das 10-Finger-Tippsystem oder ein vergleichbares</w:t>
+      </w:r>
+      <w:r>
+        <w:rPr>
+          <w:rFonts w:ascii="F17" w:hAnsi="F17" w:cs="F17"/>
+        </w:rPr>
+        <w:t xml:space="preserve"> System</w:t>
+      </w:r>
+      <w:r>
+        <w:rPr>
+          <w:rFonts w:ascii="F17" w:hAnsi="F17" w:cs="F17"/>
+        </w:rPr>
+        <w:t xml:space="preserve">, das gewissen Regeln folgt, so </w:t>
+      </w:r>
+      <w:r>
+        <w:rPr>
+          <w:rFonts w:ascii="F17" w:hAnsi="F17" w:cs="F17"/>
+        </w:rPr>
+        <w:t xml:space="preserve">ist es ziemlich wahrscheinlich, dass mehrere Benutzer das gleiche Tippverhalten haben und so die Wahrscheinlichkeit ziemlich hoch ist, sich in einen fremden </w:t>
+      </w:r>
+      <w:r>
+        <w:rPr>
+          <w:rFonts w:ascii="F17" w:hAnsi="F17" w:cs="F17"/>
         </w:rPr>
         <w:lastRenderedPageBreak/>
-        <w:t>1.d</w:t>
-      </w:r>
-      <w:proofErr w:type="gramEnd"/>
-      <w:r>
-        <w:rPr>
-          <w:rFonts w:ascii="F17" w:hAnsi="F17" w:cs="F17"/>
-          <w:b/>
-        </w:rPr>
-        <w:t xml:space="preserve"> </w:t>
-      </w:r>
-      <w:r>
-        <w:rPr>
-          <w:rFonts w:ascii="F17" w:hAnsi="F17" w:cs="F17"/>
-          <w:b/>
-        </w:rPr>
-        <w:t>(Pflicht; 2 Punkte)</w:t>
-      </w:r>
-      <w:r>
-        <w:rPr>
-          <w:rFonts w:ascii="F17" w:hAnsi="F17" w:cs="F17"/>
-          <w:b/>
-        </w:rPr>
-        <w:t xml:space="preserve"> </w:t>
-      </w:r>
-      <w:r>
-        <w:rPr>
-          <w:rFonts w:ascii="F17" w:hAnsi="F17" w:cs="F17"/>
-          <w:b/>
-        </w:rPr>
-        <w:t>File-Sharing-Dienste (z.B. Dropbox) ermöglichen es ihren Nutzern, einzelne Ordner mit Hilfe eines Share-</w:t>
-      </w:r>
-      <w:proofErr w:type="spellStart"/>
-      <w:r>
-        <w:rPr>
-          <w:rFonts w:ascii="F17" w:hAnsi="F17" w:cs="F17"/>
-          <w:b/>
-        </w:rPr>
-        <w:t>this</w:t>
-      </w:r>
-      <w:proofErr w:type="spellEnd"/>
-      <w:r>
-        <w:rPr>
-          <w:rFonts w:ascii="F17" w:hAnsi="F17" w:cs="F17"/>
-          <w:b/>
-        </w:rPr>
-        <w:t>-Folder-Links anderen Nutzern freizugeben (Zugriffskontrolle auf Ordner-Ebene). Mit dem Link kann jeder auf den freigegebenen Ordner zugreifen, auch wenn er kein Konto bei dem jeweiligen Dienst hat. Ein Benutzerkonto (Login) beim File-Sharing-Dienst ist zum Zugriff auf den Ordner jedoch nicht erforderlich. Scheinbar widerspricht diese Situation also der Aussage in der vorherigen Teilaufgabe. Nehmen Sie hierzu Stellung.</w:t>
+        <w:t>Account einzuloggen.</w:t>
+      </w:r>
+      <w:r>
+        <w:rPr>
+          <w:rFonts w:ascii="F17" w:hAnsi="F17" w:cs="F17"/>
+        </w:rPr>
+        <w:t xml:space="preserve"> Außerdem stellen 20 Durchläufe des Authentifizierungs-Satzes kein wirklich repräsentatives Ergebnis für das Tippverhalten eines Benutzers dar.</w:t>
       </w:r>
     </w:p>
     <w:p>
@@ -793,13 +894,63 @@
         <w:rPr>
           <w:rFonts w:ascii="F17" w:hAnsi="F17" w:cs="F17"/>
         </w:rPr>
-        <w:t xml:space="preserve">Auch hier findet eine Zugangskontrolle statt. Der Ordner kann nur aufgerufen werden, wenn </w:t>
-      </w:r>
-      <w:r>
-        <w:rPr>
-          <w:rFonts w:ascii="F17" w:hAnsi="F17" w:cs="F17"/>
-        </w:rPr>
-        <w:t>der Ordner „freigegeben“ wurde und man den entsprechenden Link hat. Hier wirkt der Link wie Zugangskontrolle und Zugriffskontrolle gleichzeitig. Der Link ist in der Regel so gestaltet, dass es nicht möglich ist ihn zu erraten (durchzuprobieren). Außerdem muss der Angreifer wissen, dass dieser Ordner freigegeben wurde.</w:t>
+        <w:t>Ein Angreifer könnte an der Stelle eingreifen, an der das Tippmuster von einem Applet aufgezeichnet wird, wofür er auf jeden Fall genug Zeit hat, da</w:t>
+      </w:r>
+      <w:bookmarkStart w:id="0" w:name="_GoBack"/>
+      <w:bookmarkEnd w:id="0"/>
+      <w:r>
+        <w:rPr>
+          <w:rFonts w:ascii="F17" w:hAnsi="F17" w:cs="F17"/>
+        </w:rPr>
+        <w:t xml:space="preserve"> der Satz 20 mal wiederholt werden muss.</w:t>
+      </w:r>
+    </w:p>
+    <w:p>
+      <w:pPr>
+        <w:autoSpaceDE w:val="0"/>
+        <w:autoSpaceDN w:val="0"/>
+        <w:adjustRightInd w:val="0"/>
+        <w:spacing w:after="0" w:line="360" w:lineRule="auto"/>
+        <w:rPr>
+          <w:rFonts w:ascii="F17" w:hAnsi="F17" w:cs="F17"/>
+          <w:b/>
+        </w:rPr>
+      </w:pPr>
+    </w:p>
+    <w:p>
+      <w:pPr>
+        <w:autoSpaceDE w:val="0"/>
+        <w:autoSpaceDN w:val="0"/>
+        <w:adjustRightInd w:val="0"/>
+        <w:spacing w:after="0" w:line="360" w:lineRule="auto"/>
+        <w:rPr>
+          <w:rFonts w:ascii="F17" w:hAnsi="F17" w:cs="F17"/>
+          <w:b/>
+        </w:rPr>
+      </w:pPr>
+      <w:r>
+        <w:rPr>
+          <w:rFonts w:ascii="F17" w:hAnsi="F17" w:cs="F17"/>
+          <w:b/>
+        </w:rPr>
+        <w:t>3.b (Optional) Welche Gegenmaßnahmen könnte der Betreiber ergreifen?</w:t>
+      </w:r>
+    </w:p>
+    <w:p>
+      <w:pPr>
+        <w:autoSpaceDE w:val="0"/>
+        <w:autoSpaceDN w:val="0"/>
+        <w:adjustRightInd w:val="0"/>
+        <w:spacing w:after="0" w:line="360" w:lineRule="auto"/>
+        <w:rPr>
+          <w:rFonts w:ascii="F17" w:hAnsi="F17" w:cs="F17"/>
+        </w:rPr>
+      </w:pPr>
+      <w:r>
+        <w:rPr>
+          <w:rFonts w:ascii="F17" w:hAnsi="F17" w:cs="F17"/>
+        </w:rPr>
+        <w:t>Zuerst könnte er die Anzahl an Durchläufen des Authentifizierungs-Satzes erhöhen, sodass die Analyse des Tippverhaltens eindeutiger und zutreffender wird. Natürlich kann er als alternative Möglichkeit sich einzuloggen das Passwort hinzuziehen oder es gar zu dem Satz hinzufügen, jedoch verwirft das den Ansatz des Einloggens ohne ein Passwort.</w:t>
       </w:r>
     </w:p>
     <w:p>
@@ -862,10 +1013,15 @@
           <w:sz w:val="29"/>
           <w:szCs w:val="29"/>
         </w:rPr>
-        <w:t>Timing-</w:t>
-      </w:r>
-      <w:proofErr w:type="spellStart"/>
-      <w:r>
+        <w:t>Timing-Attack</w:t>
+      </w:r>
+    </w:p>
+    <w:p>
+      <w:pPr>
+        <w:autoSpaceDE w:val="0"/>
+        <w:autoSpaceDN w:val="0"/>
+        <w:adjustRightInd w:val="0"/>
+        <w:spacing w:after="0" w:line="240" w:lineRule="auto"/>
         <w:rPr>
           <w:rFonts w:ascii="NimbusSanL-Bold" w:hAnsi="NimbusSanL-Bold" w:cs="NimbusSanL-Bold"/>
           <w:b/>
@@ -873,37 +1029,28 @@
           <w:sz w:val="29"/>
           <w:szCs w:val="29"/>
         </w:rPr>
-        <w:t>Attack</w:t>
-      </w:r>
-      <w:proofErr w:type="spellEnd"/>
-    </w:p>
-    <w:p>
-      <w:pPr>
-        <w:autoSpaceDE w:val="0"/>
-        <w:autoSpaceDN w:val="0"/>
-        <w:adjustRightInd w:val="0"/>
-        <w:spacing w:after="0" w:line="240" w:lineRule="auto"/>
+      </w:pPr>
+    </w:p>
+    <w:p>
+      <w:pPr>
+        <w:autoSpaceDE w:val="0"/>
+        <w:autoSpaceDN w:val="0"/>
+        <w:adjustRightInd w:val="0"/>
+        <w:spacing w:after="0" w:line="360" w:lineRule="auto"/>
         <w:rPr>
           <w:rFonts w:ascii="NimbusSanL-Bold" w:hAnsi="NimbusSanL-Bold" w:cs="NimbusSanL-Bold"/>
           <w:b/>
           <w:bCs/>
-          <w:sz w:val="29"/>
-          <w:szCs w:val="29"/>
-        </w:rPr>
-      </w:pPr>
-    </w:p>
-    <w:p>
-      <w:pPr>
-        <w:autoSpaceDE w:val="0"/>
-        <w:autoSpaceDN w:val="0"/>
-        <w:adjustRightInd w:val="0"/>
-        <w:spacing w:after="0" w:line="360" w:lineRule="auto"/>
+        </w:rPr>
+      </w:pPr>
+      <w:r>
         <w:rPr>
           <w:rFonts w:ascii="NimbusSanL-Bold" w:hAnsi="NimbusSanL-Bold" w:cs="NimbusSanL-Bold"/>
           <w:b/>
           <w:bCs/>
         </w:rPr>
-      </w:pPr>
+        <w:t xml:space="preserve">1. (Pflicht; 6 Punkte) </w:t>
+      </w:r>
       <w:r>
         <w:rPr>
           <w:rFonts w:ascii="NimbusSanL-Bold" w:hAnsi="NimbusSanL-Bold" w:cs="NimbusSanL-Bold"/>
@@ -920,32 +1067,29 @@
         </w:rPr>
         <w:t xml:space="preserve">a, das die Laufzeit der Methode </w:t>
       </w:r>
-      <w:proofErr w:type="spellStart"/>
       <w:r>
         <w:rPr>
           <w:rFonts w:ascii="NimbusSanL-Bold" w:hAnsi="NimbusSanL-Bold" w:cs="NimbusSanL-Bold"/>
           <w:b/>
           <w:bCs/>
         </w:rPr>
-        <w:t>passwordCompare</w:t>
-      </w:r>
-      <w:proofErr w:type="spellEnd"/>
+        <w:t>passwordCompare bei zwei identischen Passwörtern sowie bei zwei unterschiedlichen Passwörtern ermittelt. Verwenden Sie zur Zeitmessung die Methode Syst</w:t>
+      </w:r>
       <w:r>
         <w:rPr>
           <w:rFonts w:ascii="NimbusSanL-Bold" w:hAnsi="NimbusSanL-Bold" w:cs="NimbusSanL-Bold"/>
           <w:b/>
           <w:bCs/>
         </w:rPr>
-        <w:t xml:space="preserve"> bei zwei identischen Passwörtern sowie bei zwei unterschiedlichen Passwörtern ermittelt. Verwenden Sie zur Zeitmessung die Methode </w:t>
-      </w:r>
-      <w:proofErr w:type="spellStart"/>
+        <w:t xml:space="preserve">em.nanoTime() und überlegen Sie </w:t>
+      </w:r>
       <w:r>
         <w:rPr>
           <w:rFonts w:ascii="NimbusSanL-Bold" w:hAnsi="NimbusSanL-Bold" w:cs="NimbusSanL-Bold"/>
           <w:b/>
           <w:bCs/>
         </w:rPr>
-        <w:t>Syst</w:t>
+        <w:t>sich, wie Sie auch auf einem schnellen PC einen signifikant</w:t>
       </w:r>
       <w:r>
         <w:rPr>
@@ -953,16 +1097,15 @@
           <w:b/>
           <w:bCs/>
         </w:rPr>
-        <w:t>em.nanoTime</w:t>
-      </w:r>
-      <w:proofErr w:type="spellEnd"/>
+        <w:t xml:space="preserve">en Zeitunterschied herbeiführen </w:t>
+      </w:r>
       <w:r>
         <w:rPr>
           <w:rFonts w:ascii="NimbusSanL-Bold" w:hAnsi="NimbusSanL-Bold" w:cs="NimbusSanL-Bold"/>
           <w:b/>
           <w:bCs/>
         </w:rPr>
-        <w:t xml:space="preserve">() und überlegen Sie </w:t>
+        <w:t>können. Hinweis: Es empfiehlt sich, den Just-in-Time-Com</w:t>
       </w:r>
       <w:r>
         <w:rPr>
@@ -970,7 +1113,7 @@
           <w:b/>
           <w:bCs/>
         </w:rPr>
-        <w:t>sich, wie Sie auch auf einem schnellen PC einen signifikant</w:t>
+        <w:t xml:space="preserve">piler von Java zu deaktivieren, </w:t>
       </w:r>
       <w:r>
         <w:rPr>
@@ -978,101 +1121,8 @@
           <w:b/>
           <w:bCs/>
         </w:rPr>
-        <w:t xml:space="preserve">en Zeitunterschied herbeiführen </w:t>
-      </w:r>
-      <w:r>
-        <w:rPr>
-          <w:rFonts w:ascii="NimbusSanL-Bold" w:hAnsi="NimbusSanL-Bold" w:cs="NimbusSanL-Bold"/>
-          <w:b/>
-          <w:bCs/>
-        </w:rPr>
-        <w:t>können. Hinweis: Es empfiehlt sich, den Just-in-Time-Com</w:t>
-      </w:r>
-      <w:r>
-        <w:rPr>
-          <w:rFonts w:ascii="NimbusSanL-Bold" w:hAnsi="NimbusSanL-Bold" w:cs="NimbusSanL-Bold"/>
-          <w:b/>
-          <w:bCs/>
-        </w:rPr>
-        <w:t>piler von Jav</w:t>
-      </w:r>
-      <w:bookmarkStart w:id="0" w:name="_GoBack"/>
-      <w:bookmarkEnd w:id="0"/>
-      <w:r>
-        <w:rPr>
-          <w:rFonts w:ascii="NimbusSanL-Bold" w:hAnsi="NimbusSanL-Bold" w:cs="NimbusSanL-Bold"/>
-          <w:b/>
-          <w:bCs/>
-        </w:rPr>
-        <w:t xml:space="preserve">a zu deaktivieren, </w:t>
-      </w:r>
-      <w:r>
-        <w:rPr>
-          <w:rFonts w:ascii="NimbusSanL-Bold" w:hAnsi="NimbusSanL-Bold" w:cs="NimbusSanL-Bold"/>
-          <w:b/>
-          <w:bCs/>
-        </w:rPr>
-        <w:t xml:space="preserve">indem Sie Ihr Programm wie folgt starten: </w:t>
-      </w:r>
-      <w:proofErr w:type="spellStart"/>
-      <w:r>
-        <w:rPr>
-          <w:rFonts w:ascii="NimbusSanL-Bold" w:hAnsi="NimbusSanL-Bold" w:cs="NimbusSanL-Bold"/>
-          <w:b/>
-          <w:bCs/>
-        </w:rPr>
-        <w:t>java</w:t>
-      </w:r>
-      <w:proofErr w:type="spellEnd"/>
-      <w:r>
-        <w:rPr>
-          <w:rFonts w:ascii="NimbusSanL-Bold" w:hAnsi="NimbusSanL-Bold" w:cs="NimbusSanL-Bold"/>
-          <w:b/>
-          <w:bCs/>
-        </w:rPr>
-        <w:t xml:space="preserve"> -</w:t>
-      </w:r>
-      <w:proofErr w:type="spellStart"/>
-      <w:r>
-        <w:rPr>
-          <w:rFonts w:ascii="NimbusSanL-Bold" w:hAnsi="NimbusSanL-Bold" w:cs="NimbusSanL-Bold"/>
-          <w:b/>
-          <w:bCs/>
-        </w:rPr>
-        <w:t>Djava.compiler</w:t>
-      </w:r>
-      <w:proofErr w:type="spellEnd"/>
-      <w:r>
-        <w:rPr>
-          <w:rFonts w:ascii="NimbusSanL-Bold" w:hAnsi="NimbusSanL-Bold" w:cs="NimbusSanL-Bold"/>
-          <w:b/>
-          <w:bCs/>
-        </w:rPr>
-        <w:t xml:space="preserve">=NONE </w:t>
-      </w:r>
-      <w:proofErr w:type="spellStart"/>
-      <w:r>
-        <w:rPr>
-          <w:rFonts w:ascii="NimbusSanL-Bold" w:hAnsi="NimbusSanL-Bold" w:cs="NimbusSanL-Bold"/>
-          <w:b/>
-          <w:bCs/>
-        </w:rPr>
-        <w:t>Timer</w:t>
-      </w:r>
-      <w:proofErr w:type="spellEnd"/>
-    </w:p>
-    <w:p>
-      <w:pPr>
-        <w:autoSpaceDE w:val="0"/>
-        <w:autoSpaceDN w:val="0"/>
-        <w:adjustRightInd w:val="0"/>
-        <w:spacing w:after="0" w:line="360" w:lineRule="auto"/>
-        <w:rPr>
-          <w:rFonts w:ascii="NimbusSanL-Bold" w:hAnsi="NimbusSanL-Bold" w:cs="NimbusSanL-Bold"/>
-          <w:b/>
-          <w:bCs/>
-        </w:rPr>
-      </w:pPr>
+        <w:t>indem Sie Ihr Programm wie folgt starten: java -Djava.compiler=NONE Timer</w:t>
+      </w:r>
     </w:p>
     <w:p>
       <w:pPr>
@@ -1122,7 +1172,15 @@
           <w:b/>
           <w:bCs/>
         </w:rPr>
-        <w:t xml:space="preserve">2.b </w:t>
+        <w:t>2.</w:t>
+      </w:r>
+      <w:r>
+        <w:rPr>
+          <w:rFonts w:ascii="NimbusSanL-Bold" w:hAnsi="NimbusSanL-Bold" w:cs="NimbusSanL-Bold"/>
+          <w:b/>
+          <w:bCs/>
+        </w:rPr>
+        <w:t xml:space="preserve"> </w:t>
       </w:r>
       <w:r>
         <w:rPr>
@@ -1244,7 +1302,7 @@
           <w:b/>
           <w:bCs/>
         </w:rPr>
-        <w:t xml:space="preserve">2.c </w:t>
+        <w:t>3.</w:t>
       </w:r>
       <w:r>
         <w:rPr>
@@ -1252,7 +1310,7 @@
           <w:b/>
           <w:bCs/>
         </w:rPr>
-        <w:t xml:space="preserve">(Pflicht; 2 Punkte) </w:t>
+        <w:t xml:space="preserve"> </w:t>
       </w:r>
       <w:r>
         <w:rPr>
@@ -1260,7 +1318,7 @@
           <w:b/>
           <w:bCs/>
         </w:rPr>
-        <w:t>Wie geht der Angreifer beim Timing</w:t>
+        <w:t>(Pflicht; 2 Punkte) Wie geht der Angreifer beim Timing</w:t>
       </w:r>
       <w:r>
         <w:rPr>
@@ -1276,7 +1334,7 @@
           <w:b/>
           <w:bCs/>
         </w:rPr>
-        <w:t xml:space="preserve">TPM hinterlegte Passwort mit möglichst wenig Versuchen zu ermitteln, d. h. welche </w:t>
+        <w:t>TPM hinterlegte Passwort mit möglichst wenig Versuchen zu ermitteln, d. h. welche Passwörter probiert er der Reihe nach aus und wie entscheidet er, w</w:t>
       </w:r>
       <w:r>
         <w:rPr>
@@ -1284,24 +1342,93 @@
           <w:b/>
           <w:bCs/>
         </w:rPr>
+        <w:t xml:space="preserve">elches Passwort er als nächstes </w:t>
+      </w:r>
+      <w:r>
+        <w:rPr>
+          <w:rFonts w:ascii="F17" w:hAnsi="F17" w:cs="NimbusSanL-Bold"/>
+          <w:b/>
+          <w:bCs/>
+        </w:rPr>
+        <w:t>probiert?</w:t>
+      </w:r>
+    </w:p>
+    <w:p>
+      <w:pPr>
+        <w:autoSpaceDE w:val="0"/>
+        <w:autoSpaceDN w:val="0"/>
+        <w:adjustRightInd w:val="0"/>
+        <w:spacing w:after="0" w:line="360" w:lineRule="auto"/>
+        <w:rPr>
+          <w:rFonts w:ascii="F17" w:hAnsi="F17" w:cs="F17"/>
+        </w:rPr>
+      </w:pPr>
+      <w:r>
+        <w:rPr>
+          <w:rFonts w:ascii="F17" w:hAnsi="F17" w:cs="F17"/>
+        </w:rPr>
         <w:lastRenderedPageBreak/>
-        <w:t>Passwörter probiert er der Reihe nach aus und wie entscheidet er, w</w:t>
-      </w:r>
-      <w:r>
-        <w:rPr>
-          <w:rFonts w:ascii="F17" w:hAnsi="F17" w:cs="NimbusSanL-Bold"/>
-          <w:b/>
-          <w:bCs/>
-        </w:rPr>
-        <w:t xml:space="preserve">elches Passwort er als nächstes </w:t>
-      </w:r>
-      <w:r>
-        <w:rPr>
-          <w:rFonts w:ascii="F17" w:hAnsi="F17" w:cs="NimbusSanL-Bold"/>
-          <w:b/>
-          <w:bCs/>
-        </w:rPr>
-        <w:t>probiert?</w:t>
+        <w:t>Ein auf einem PC installiertes Online-Banking-Programm startet e</w:t>
+      </w:r>
+      <w:r>
+        <w:rPr>
+          <w:rFonts w:ascii="F17" w:hAnsi="F17" w:cs="F17"/>
+        </w:rPr>
+        <w:t xml:space="preserve">rst dann, wenn der Benutzer das </w:t>
+      </w:r>
+      <w:r>
+        <w:rPr>
+          <w:rFonts w:ascii="F17" w:hAnsi="F17" w:cs="F17"/>
+        </w:rPr>
+        <w:t>korrekte Passwort eingegeben hat. Das Programm sendet das eingegebene Pas</w:t>
+      </w:r>
+      <w:r>
+        <w:rPr>
+          <w:rFonts w:ascii="F17" w:hAnsi="F17" w:cs="F17"/>
+        </w:rPr>
+        <w:t xml:space="preserve">swort an ein Trusted </w:t>
+      </w:r>
+      <w:r>
+        <w:rPr>
+          <w:rFonts w:ascii="F17" w:hAnsi="F17" w:cs="F17"/>
+        </w:rPr>
+        <w:t>Platform Module (TPM), in dem das korrekte Passwort abge</w:t>
+      </w:r>
+      <w:r>
+        <w:rPr>
+          <w:rFonts w:ascii="F17" w:hAnsi="F17" w:cs="F17"/>
+        </w:rPr>
+        <w:t xml:space="preserve">legt ist. Das TPM überprüft das </w:t>
+      </w:r>
+      <w:r>
+        <w:rPr>
+          <w:rFonts w:ascii="F17" w:hAnsi="F17" w:cs="F17"/>
+        </w:rPr>
+        <w:t>eingegebene Passwort und signal</w:t>
+      </w:r>
+      <w:r>
+        <w:rPr>
+          <w:rFonts w:ascii="F17" w:hAnsi="F17" w:cs="F17"/>
+        </w:rPr>
+        <w:t xml:space="preserve">isiert der Banking-Software das </w:t>
+      </w:r>
+      <w:r>
+        <w:rPr>
+          <w:rFonts w:ascii="F17" w:hAnsi="F17" w:cs="F17"/>
+        </w:rPr>
+        <w:t xml:space="preserve">Ergebnis. </w:t>
+      </w:r>
+      <w:r>
+        <w:rPr>
+          <w:rFonts w:ascii="F17" w:hAnsi="F17" w:cs="F17"/>
+        </w:rPr>
+        <w:t xml:space="preserve">Im TPM kommt die folgendermaßen </w:t>
+      </w:r>
+      <w:r>
+        <w:rPr>
+          <w:rFonts w:ascii="F17" w:hAnsi="F17" w:cs="F17"/>
+        </w:rPr>
+        <w:t>implementierte Methode zum Einsatz.</w:t>
       </w:r>
     </w:p>
     <w:p>
@@ -1314,94 +1441,6 @@
           <w:rFonts w:ascii="F17" w:hAnsi="F17" w:cs="F17"/>
         </w:rPr>
       </w:pPr>
-      <w:r>
-        <w:rPr>
-          <w:rFonts w:ascii="F17" w:hAnsi="F17" w:cs="F17"/>
-        </w:rPr>
-        <w:t>Ein auf einem PC installiertes Online-Banking-Programm startet e</w:t>
-      </w:r>
-      <w:r>
-        <w:rPr>
-          <w:rFonts w:ascii="F17" w:hAnsi="F17" w:cs="F17"/>
-        </w:rPr>
-        <w:t xml:space="preserve">rst dann, wenn der Benutzer das </w:t>
-      </w:r>
-      <w:r>
-        <w:rPr>
-          <w:rFonts w:ascii="F17" w:hAnsi="F17" w:cs="F17"/>
-        </w:rPr>
-        <w:t>korrekte Passwort eingegeben hat. Das Programm sendet das eingegebene Pas</w:t>
-      </w:r>
-      <w:r>
-        <w:rPr>
-          <w:rFonts w:ascii="F17" w:hAnsi="F17" w:cs="F17"/>
-        </w:rPr>
-        <w:t xml:space="preserve">swort an ein </w:t>
-      </w:r>
-      <w:proofErr w:type="spellStart"/>
-      <w:r>
-        <w:rPr>
-          <w:rFonts w:ascii="F17" w:hAnsi="F17" w:cs="F17"/>
-        </w:rPr>
-        <w:t>Trusted</w:t>
-      </w:r>
-      <w:proofErr w:type="spellEnd"/>
-      <w:r>
-        <w:rPr>
-          <w:rFonts w:ascii="F17" w:hAnsi="F17" w:cs="F17"/>
-        </w:rPr>
-        <w:t xml:space="preserve"> </w:t>
-      </w:r>
-      <w:proofErr w:type="spellStart"/>
-      <w:r>
-        <w:rPr>
-          <w:rFonts w:ascii="F17" w:hAnsi="F17" w:cs="F17"/>
-        </w:rPr>
-        <w:t>Platform</w:t>
-      </w:r>
-      <w:proofErr w:type="spellEnd"/>
-      <w:r>
-        <w:rPr>
-          <w:rFonts w:ascii="F17" w:hAnsi="F17" w:cs="F17"/>
-        </w:rPr>
-        <w:t xml:space="preserve"> Module (TPM), in dem das korrekte Passwort abge</w:t>
-      </w:r>
-      <w:r>
-        <w:rPr>
-          <w:rFonts w:ascii="F17" w:hAnsi="F17" w:cs="F17"/>
-        </w:rPr>
-        <w:t xml:space="preserve">legt ist. Das TPM überprüft das </w:t>
-      </w:r>
-      <w:r>
-        <w:rPr>
-          <w:rFonts w:ascii="F17" w:hAnsi="F17" w:cs="F17"/>
-        </w:rPr>
-        <w:t>eingegebene Passwort und signal</w:t>
-      </w:r>
-      <w:r>
-        <w:rPr>
-          <w:rFonts w:ascii="F17" w:hAnsi="F17" w:cs="F17"/>
-        </w:rPr>
-        <w:t xml:space="preserve">isiert der Banking-Software das </w:t>
-      </w:r>
-      <w:r>
-        <w:rPr>
-          <w:rFonts w:ascii="F17" w:hAnsi="F17" w:cs="F17"/>
-        </w:rPr>
-        <w:t xml:space="preserve">Ergebnis. </w:t>
-      </w:r>
-      <w:r>
-        <w:rPr>
-          <w:rFonts w:ascii="F17" w:hAnsi="F17" w:cs="F17"/>
-        </w:rPr>
-        <w:t xml:space="preserve">Im TPM kommt die folgendermaßen </w:t>
-      </w:r>
-      <w:r>
-        <w:rPr>
-          <w:rFonts w:ascii="F17" w:hAnsi="F17" w:cs="F17"/>
-        </w:rPr>
-        <w:t>implementierte Methode zum Einsatz.</w:t>
-      </w:r>
     </w:p>
     <w:p>
       <w:pPr>
@@ -1411,8 +1450,51 @@
         <w:spacing w:after="0" w:line="360" w:lineRule="auto"/>
         <w:rPr>
           <w:rFonts w:ascii="F17" w:hAnsi="F17" w:cs="F17"/>
-        </w:rPr>
-      </w:pPr>
+          <w:b/>
+        </w:rPr>
+      </w:pPr>
+      <w:r>
+        <w:rPr>
+          <w:rFonts w:ascii="F17" w:hAnsi="F17" w:cs="F17"/>
+          <w:b/>
+        </w:rPr>
+        <w:t>4.</w:t>
+      </w:r>
+      <w:r>
+        <w:rPr>
+          <w:rFonts w:ascii="F17" w:hAnsi="F17" w:cs="F17"/>
+          <w:b/>
+        </w:rPr>
+        <w:t xml:space="preserve"> (Optional) Ändern Sie den Quellcode der Methode pa</w:t>
+      </w:r>
+      <w:r>
+        <w:rPr>
+          <w:rFonts w:ascii="F17" w:hAnsi="F17" w:cs="F17"/>
+          <w:b/>
+        </w:rPr>
+        <w:t xml:space="preserve">sswordCompare so ab, dass keine </w:t>
+      </w:r>
+      <w:r>
+        <w:rPr>
+          <w:rFonts w:ascii="F17" w:hAnsi="F17" w:cs="F17"/>
+          <w:b/>
+        </w:rPr>
+        <w:t>Timing-Attacks mehr möglich sind. Achten Sie auf mögli</w:t>
+      </w:r>
+      <w:r>
+        <w:rPr>
+          <w:rFonts w:ascii="F17" w:hAnsi="F17" w:cs="F17"/>
+          <w:b/>
+        </w:rPr>
+        <w:t xml:space="preserve">chst kurzen und übersichtlichen </w:t>
+      </w:r>
+      <w:r>
+        <w:rPr>
+          <w:rFonts w:ascii="F17" w:hAnsi="F17" w:cs="F17"/>
+          <w:b/>
+        </w:rPr>
+        <w:t>Code.</w:t>
+      </w:r>
     </w:p>
     <w:p>
       <w:pPr>
@@ -1422,101 +1504,6 @@
         <w:spacing w:after="0" w:line="360" w:lineRule="auto"/>
         <w:rPr>
           <w:rFonts w:ascii="F17" w:hAnsi="F17" w:cs="F17"/>
-          <w:b/>
-        </w:rPr>
-      </w:pPr>
-      <w:proofErr w:type="gramStart"/>
-      <w:r>
-        <w:rPr>
-          <w:rFonts w:ascii="F17" w:hAnsi="F17" w:cs="F17"/>
-          <w:b/>
-        </w:rPr>
-        <w:t>2.d</w:t>
-      </w:r>
-      <w:proofErr w:type="gramEnd"/>
-      <w:r>
-        <w:rPr>
-          <w:rFonts w:ascii="F17" w:hAnsi="F17" w:cs="F17"/>
-          <w:b/>
-        </w:rPr>
-        <w:t xml:space="preserve"> </w:t>
-      </w:r>
-      <w:r>
-        <w:rPr>
-          <w:rFonts w:ascii="F17" w:hAnsi="F17" w:cs="F17"/>
-          <w:b/>
-        </w:rPr>
-        <w:t xml:space="preserve">(Optional) Ändern Sie den Quellcode der Methode </w:t>
-      </w:r>
-      <w:proofErr w:type="spellStart"/>
-      <w:r>
-        <w:rPr>
-          <w:rFonts w:ascii="F17" w:hAnsi="F17" w:cs="F17"/>
-          <w:b/>
-        </w:rPr>
-        <w:t>pa</w:t>
-      </w:r>
-      <w:r>
-        <w:rPr>
-          <w:rFonts w:ascii="F17" w:hAnsi="F17" w:cs="F17"/>
-          <w:b/>
-        </w:rPr>
-        <w:t>sswordCompare</w:t>
-      </w:r>
-      <w:proofErr w:type="spellEnd"/>
-      <w:r>
-        <w:rPr>
-          <w:rFonts w:ascii="F17" w:hAnsi="F17" w:cs="F17"/>
-          <w:b/>
-        </w:rPr>
-        <w:t xml:space="preserve"> so ab, dass keine </w:t>
-      </w:r>
-      <w:r>
-        <w:rPr>
-          <w:rFonts w:ascii="F17" w:hAnsi="F17" w:cs="F17"/>
-          <w:b/>
-        </w:rPr>
-        <w:t>Timing-</w:t>
-      </w:r>
-      <w:proofErr w:type="spellStart"/>
-      <w:r>
-        <w:rPr>
-          <w:rFonts w:ascii="F17" w:hAnsi="F17" w:cs="F17"/>
-          <w:b/>
-        </w:rPr>
-        <w:t>Attacks</w:t>
-      </w:r>
-      <w:proofErr w:type="spellEnd"/>
-      <w:r>
-        <w:rPr>
-          <w:rFonts w:ascii="F17" w:hAnsi="F17" w:cs="F17"/>
-          <w:b/>
-        </w:rPr>
-        <w:t xml:space="preserve"> mehr möglich sind. Achten Sie auf mögli</w:t>
-      </w:r>
-      <w:r>
-        <w:rPr>
-          <w:rFonts w:ascii="F17" w:hAnsi="F17" w:cs="F17"/>
-          <w:b/>
-        </w:rPr>
-        <w:t xml:space="preserve">chst kurzen und übersichtlichen </w:t>
-      </w:r>
-      <w:r>
-        <w:rPr>
-          <w:rFonts w:ascii="F17" w:hAnsi="F17" w:cs="F17"/>
-          <w:b/>
-        </w:rPr>
-        <w:t>Code.</w:t>
-      </w:r>
-    </w:p>
-    <w:p>
-      <w:pPr>
-        <w:autoSpaceDE w:val="0"/>
-        <w:autoSpaceDN w:val="0"/>
-        <w:adjustRightInd w:val="0"/>
-        <w:spacing w:after="0" w:line="360" w:lineRule="auto"/>
-        <w:rPr>
-          <w:rFonts w:ascii="F17" w:hAnsi="F17" w:cs="F17"/>
         </w:rPr>
       </w:pPr>
     </w:p>
@@ -1524,37 +1511,8 @@
       <w:pPr>
         <w:pStyle w:val="Code"/>
       </w:pPr>
-      <w:proofErr w:type="spellStart"/>
-      <w:r>
-        <w:t>boolean</w:t>
-      </w:r>
-      <w:proofErr w:type="spellEnd"/>
-      <w:r>
-        <w:t xml:space="preserve"> </w:t>
-      </w:r>
-      <w:proofErr w:type="spellStart"/>
-      <w:r>
-        <w:t>passwordCompare</w:t>
-      </w:r>
-      <w:proofErr w:type="spellEnd"/>
-      <w:r>
-        <w:t>(</w:t>
-      </w:r>
-      <w:proofErr w:type="spellStart"/>
-      <w:r>
-        <w:t>char</w:t>
-      </w:r>
-      <w:proofErr w:type="spellEnd"/>
-      <w:r>
-        <w:t xml:space="preserve">[] a, </w:t>
-      </w:r>
-      <w:proofErr w:type="spellStart"/>
-      <w:r>
-        <w:t>char</w:t>
-      </w:r>
-      <w:proofErr w:type="spellEnd"/>
-      <w:r>
-        <w:t>[] b)</w:t>
+      <w:r>
+        <w:t>boolean passwordCompare(char[] a, char[] b)</w:t>
       </w:r>
     </w:p>
     <w:p>
@@ -1568,136 +1526,111 @@
     <w:p>
       <w:pPr>
         <w:pStyle w:val="Code"/>
+        <w:rPr>
+          <w:lang w:val="en-US"/>
+        </w:rPr>
       </w:pPr>
       <w:r>
         <w:tab/>
-      </w:r>
-      <w:proofErr w:type="spellStart"/>
-      <w:r>
-        <w:t>boolean</w:t>
-      </w:r>
-      <w:proofErr w:type="spellEnd"/>
-      <w:r>
-        <w:t xml:space="preserve"> </w:t>
-      </w:r>
-      <w:proofErr w:type="spellStart"/>
-      <w:r>
-        <w:t>identical</w:t>
-      </w:r>
-      <w:proofErr w:type="spellEnd"/>
-      <w:r>
-        <w:t xml:space="preserve"> = </w:t>
-      </w:r>
-      <w:proofErr w:type="spellStart"/>
-      <w:r>
-        <w:t>true</w:t>
-      </w:r>
-      <w:proofErr w:type="spellEnd"/>
-      <w:r>
-        <w:t>;</w:t>
+        <w:t xml:space="preserve">boolean identical = </w:t>
+      </w:r>
+      <w:r>
+        <w:rPr>
+          <w:lang w:val="en-US"/>
+        </w:rPr>
+        <w:t>true;</w:t>
       </w:r>
     </w:p>
     <w:p>
       <w:pPr>
         <w:pStyle w:val="Code"/>
-      </w:pPr>
-      <w:r>
+        <w:rPr>
+          <w:lang w:val="en-US"/>
+        </w:rPr>
+      </w:pPr>
+      <w:r>
+        <w:rPr>
+          <w:lang w:val="en-US"/>
+        </w:rPr>
         <w:tab/>
       </w:r>
     </w:p>
     <w:p>
       <w:pPr>
         <w:pStyle w:val="Code"/>
-      </w:pPr>
-      <w:r>
+        <w:rPr>
+          <w:lang w:val="en-US"/>
+        </w:rPr>
+      </w:pPr>
+      <w:r>
+        <w:rPr>
+          <w:lang w:val="en-US"/>
+        </w:rPr>
         <w:tab/>
-      </w:r>
-      <w:proofErr w:type="spellStart"/>
-      <w:r>
-        <w:t>int</w:t>
-      </w:r>
-      <w:proofErr w:type="spellEnd"/>
-      <w:r>
-        <w:t xml:space="preserve"> i;</w:t>
+        <w:t>int i;</w:t>
       </w:r>
     </w:p>
     <w:p>
       <w:pPr>
         <w:pStyle w:val="Code"/>
-      </w:pPr>
-      <w:r>
+        <w:rPr>
+          <w:lang w:val="en-US"/>
+        </w:rPr>
+      </w:pPr>
+      <w:r>
+        <w:rPr>
+          <w:lang w:val="en-US"/>
+        </w:rPr>
         <w:tab/>
       </w:r>
     </w:p>
     <w:p>
       <w:pPr>
         <w:pStyle w:val="Code"/>
-      </w:pPr>
-      <w:r>
+        <w:rPr>
+          <w:lang w:val="en-US"/>
+        </w:rPr>
+      </w:pPr>
+      <w:r>
+        <w:rPr>
+          <w:lang w:val="en-US"/>
+        </w:rPr>
         <w:tab/>
-      </w:r>
-      <w:proofErr w:type="spellStart"/>
-      <w:r>
-        <w:t>if</w:t>
-      </w:r>
-      <w:proofErr w:type="spellEnd"/>
-      <w:r>
-        <w:t>(</w:t>
-      </w:r>
-      <w:proofErr w:type="spellStart"/>
-      <w:proofErr w:type="gramStart"/>
-      <w:r>
-        <w:t>a.length</w:t>
-      </w:r>
-      <w:proofErr w:type="spellEnd"/>
-      <w:r>
-        <w:t xml:space="preserve"> !</w:t>
-      </w:r>
-      <w:proofErr w:type="gramEnd"/>
-      <w:r>
-        <w:t xml:space="preserve">= </w:t>
-      </w:r>
-      <w:proofErr w:type="spellStart"/>
-      <w:r>
-        <w:t>b.length</w:t>
-      </w:r>
-      <w:proofErr w:type="spellEnd"/>
-      <w:r>
-        <w:t>)  {</w:t>
+        <w:t>if(a.length != b.length)  {</w:t>
       </w:r>
     </w:p>
     <w:p>
       <w:pPr>
         <w:pStyle w:val="Code"/>
-      </w:pPr>
-      <w:r>
+        <w:rPr>
+          <w:lang w:val="en-US"/>
+        </w:rPr>
+      </w:pPr>
+      <w:r>
+        <w:rPr>
+          <w:lang w:val="en-US"/>
+        </w:rPr>
         <w:tab/>
       </w:r>
       <w:r>
+        <w:rPr>
+          <w:lang w:val="en-US"/>
+        </w:rPr>
         <w:tab/>
-      </w:r>
-      <w:proofErr w:type="spellStart"/>
-      <w:r>
-        <w:t>identical</w:t>
-      </w:r>
-      <w:proofErr w:type="spellEnd"/>
-      <w:r>
-        <w:t xml:space="preserve"> = </w:t>
-      </w:r>
-      <w:proofErr w:type="spellStart"/>
-      <w:r>
-        <w:t>false</w:t>
-      </w:r>
-      <w:proofErr w:type="spellEnd"/>
-      <w:r>
-        <w:t>;</w:t>
+        <w:t>identical = false;</w:t>
       </w:r>
     </w:p>
     <w:p>
       <w:pPr>
         <w:pStyle w:val="Code"/>
-      </w:pPr>
-      <w:r>
+        <w:rPr>
+          <w:lang w:val="en-US"/>
+        </w:rPr>
+      </w:pPr>
+      <w:r>
+        <w:rPr>
+          <w:lang w:val="en-US"/>
+        </w:rPr>
         <w:tab/>
         <w:t>}</w:t>
       </w:r>
@@ -1705,70 +1638,70 @@
     <w:p>
       <w:pPr>
         <w:pStyle w:val="Code"/>
-      </w:pPr>
-      <w:r>
+        <w:rPr>
+          <w:lang w:val="en-US"/>
+        </w:rPr>
+      </w:pPr>
+      <w:r>
+        <w:rPr>
+          <w:lang w:val="en-US"/>
+        </w:rPr>
         <w:tab/>
       </w:r>
     </w:p>
     <w:p>
       <w:pPr>
         <w:pStyle w:val="Code"/>
-      </w:pPr>
-      <w:r>
+        <w:rPr>
+          <w:lang w:val="en-US"/>
+        </w:rPr>
+      </w:pPr>
+      <w:r>
+        <w:rPr>
+          <w:lang w:val="en-US"/>
+        </w:rPr>
         <w:tab/>
-      </w:r>
-      <w:proofErr w:type="spellStart"/>
-      <w:r>
-        <w:t>for</w:t>
-      </w:r>
-      <w:proofErr w:type="spellEnd"/>
-      <w:r>
-        <w:t>(i=0; i&lt;</w:t>
-      </w:r>
-      <w:proofErr w:type="spellStart"/>
-      <w:r>
-        <w:t>a.length</w:t>
-      </w:r>
-      <w:proofErr w:type="spellEnd"/>
-      <w:r>
-        <w:t>; i++) {</w:t>
+        <w:t>for(i=0; i&lt;a.length; i++) {</w:t>
       </w:r>
     </w:p>
     <w:p>
       <w:pPr>
         <w:pStyle w:val="Code"/>
-      </w:pPr>
-      <w:r>
+        <w:rPr>
+          <w:lang w:val="en-US"/>
+        </w:rPr>
+      </w:pPr>
+      <w:r>
+        <w:rPr>
+          <w:lang w:val="en-US"/>
+        </w:rPr>
         <w:tab/>
       </w:r>
       <w:r>
+        <w:rPr>
+          <w:lang w:val="en-US"/>
+        </w:rPr>
         <w:tab/>
-      </w:r>
-      <w:proofErr w:type="spellStart"/>
-      <w:r>
-        <w:t>if</w:t>
-      </w:r>
-      <w:proofErr w:type="spellEnd"/>
-      <w:r>
-        <w:t>(a[i]</w:t>
-      </w:r>
-      <w:proofErr w:type="gramStart"/>
-      <w:r>
-        <w:t>!=</w:t>
-      </w:r>
-      <w:proofErr w:type="gramEnd"/>
-      <w:r>
-        <w:t>b[i])</w:t>
+        <w:t>if(a[i]!=b[i])</w:t>
       </w:r>
     </w:p>
     <w:p>
       <w:pPr>
         <w:pStyle w:val="Code"/>
-      </w:pPr>
-      <w:r>
+        <w:rPr>
+          <w:lang w:val="en-US"/>
+        </w:rPr>
+      </w:pPr>
+      <w:r>
+        <w:rPr>
+          <w:lang w:val="en-US"/>
+        </w:rPr>
         <w:tab/>
       </w:r>
       <w:r>
+        <w:rPr>
+          <w:lang w:val="en-US"/>
+        </w:rPr>
         <w:tab/>
         <w:t>{</w:t>
       </w:r>
@@ -1776,85 +1709,74 @@
     <w:p>
       <w:pPr>
         <w:pStyle w:val="Code"/>
-      </w:pPr>
-      <w:r>
+        <w:rPr>
+          <w:lang w:val="en-US"/>
+        </w:rPr>
+      </w:pPr>
+      <w:r>
+        <w:rPr>
+          <w:lang w:val="en-US"/>
+        </w:rPr>
         <w:tab/>
       </w:r>
       <w:r>
+        <w:rPr>
+          <w:lang w:val="en-US"/>
+        </w:rPr>
         <w:tab/>
       </w:r>
       <w:r>
+        <w:rPr>
+          <w:lang w:val="en-US"/>
+        </w:rPr>
         <w:tab/>
-      </w:r>
-      <w:proofErr w:type="spellStart"/>
-      <w:r>
-        <w:t>identical</w:t>
-      </w:r>
-      <w:proofErr w:type="spellEnd"/>
-      <w:r>
-        <w:t xml:space="preserve"> = </w:t>
-      </w:r>
-      <w:proofErr w:type="spellStart"/>
-      <w:r>
-        <w:t>false</w:t>
-      </w:r>
-      <w:proofErr w:type="spellEnd"/>
-      <w:r>
-        <w:t>;</w:t>
+        <w:t>identical = false;</w:t>
       </w:r>
     </w:p>
     <w:p>
       <w:pPr>
         <w:pStyle w:val="Code"/>
-      </w:pPr>
-      <w:r>
+        <w:rPr>
+          <w:lang w:val="en-US"/>
+        </w:rPr>
+      </w:pPr>
+      <w:r>
+        <w:rPr>
+          <w:lang w:val="en-US"/>
+        </w:rPr>
         <w:tab/>
       </w:r>
       <w:r>
+        <w:rPr>
+          <w:lang w:val="en-US"/>
+        </w:rPr>
         <w:tab/>
       </w:r>
       <w:r>
+        <w:rPr>
+          <w:lang w:val="en-US"/>
+        </w:rPr>
         <w:tab/>
-        <w:t>//</w:t>
-      </w:r>
-      <w:proofErr w:type="spellStart"/>
-      <w:r>
-        <w:t>no</w:t>
-      </w:r>
-      <w:proofErr w:type="spellEnd"/>
-      <w:r>
-        <w:t xml:space="preserve"> </w:t>
-      </w:r>
-      <w:proofErr w:type="spellStart"/>
-      <w:r>
-        <w:t>return</w:t>
-      </w:r>
-      <w:proofErr w:type="spellEnd"/>
-      <w:r>
-        <w:t xml:space="preserve"> </w:t>
-      </w:r>
-      <w:proofErr w:type="spellStart"/>
-      <w:r>
-        <w:t>or</w:t>
-      </w:r>
-      <w:proofErr w:type="spellEnd"/>
-      <w:r>
-        <w:t xml:space="preserve"> break </w:t>
-      </w:r>
-      <w:proofErr w:type="spellStart"/>
-      <w:r>
-        <w:t>here</w:t>
-      </w:r>
-      <w:proofErr w:type="spellEnd"/>
+        <w:t>//no return or break here</w:t>
+      </w:r>
     </w:p>
     <w:p>
       <w:pPr>
         <w:pStyle w:val="Code"/>
-      </w:pPr>
-      <w:r>
+        <w:rPr>
+          <w:lang w:val="en-US"/>
+        </w:rPr>
+      </w:pPr>
+      <w:r>
+        <w:rPr>
+          <w:lang w:val="en-US"/>
+        </w:rPr>
         <w:tab/>
       </w:r>
       <w:r>
+        <w:rPr>
+          <w:lang w:val="en-US"/>
+        </w:rPr>
         <w:tab/>
         <w:t>}</w:t>
       </w:r>
@@ -1864,7 +1786,12 @@
         <w:pStyle w:val="Code"/>
       </w:pPr>
       <w:r>
+        <w:rPr>
+          <w:lang w:val="en-US"/>
+        </w:rPr>
         <w:tab/>
+      </w:r>
+      <w:r>
         <w:t>}</w:t>
       </w:r>
     </w:p>
@@ -1882,22 +1809,7 @@
       </w:pPr>
       <w:r>
         <w:tab/>
-      </w:r>
-      <w:proofErr w:type="spellStart"/>
-      <w:r>
-        <w:t>return</w:t>
-      </w:r>
-      <w:proofErr w:type="spellEnd"/>
-      <w:r>
-        <w:t xml:space="preserve"> </w:t>
-      </w:r>
-      <w:proofErr w:type="spellStart"/>
-      <w:r>
-        <w:t>identical</w:t>
-      </w:r>
-      <w:proofErr w:type="spellEnd"/>
-      <w:r>
-        <w:t>;</w:t>
+        <w:t>return identical;</w:t>
       </w:r>
     </w:p>
     <w:p>

</xml_diff>